<commit_message>
only left with the summary
</commit_message>
<xml_diff>
--- a/单词相关.docx
+++ b/单词相关.docx
@@ -1530,11 +1530,6 @@
     </w:p>
     <w:p/>
     <w:p>
-      <w:pPr>
-        <w:rPr>
-          <w:rFonts w:hint="eastAsia"/>
-        </w:rPr>
-      </w:pPr>
       <w:hyperlink r:id="rId4" w:history="1">
         <w:r>
           <w:rPr>
@@ -1558,6 +1553,551 @@
       <w:r>
         <w:t>方案</w:t>
       </w:r>
+    </w:p>
+    <w:tbl>
+      <w:tblPr>
+        <w:tblW w:w="0" w:type="auto"/>
+        <w:tblCellMar>
+          <w:left w:w="0" w:type="dxa"/>
+          <w:right w:w="0" w:type="dxa"/>
+        </w:tblCellMar>
+        <w:tblLook w:val="04A0" w:firstRow="1" w:lastRow="0" w:firstColumn="1" w:lastColumn="0" w:noHBand="0" w:noVBand="1"/>
+      </w:tblPr>
+      <w:tblGrid>
+        <w:gridCol w:w="1211"/>
+        <w:gridCol w:w="1466"/>
+        <w:gridCol w:w="1466"/>
+      </w:tblGrid>
+      <w:tr>
+        <w:trPr>
+          <w:gridAfter w:val="2"/>
+        </w:trPr>
+        <w:tc>
+          <w:tcPr>
+            <w:tcW w:w="0" w:type="auto"/>
+            <w:vAlign w:val="center"/>
+            <w:hideMark/>
+          </w:tcPr>
+          <w:p>
+            <w:pPr>
+              <w:widowControl/>
+              <w:jc w:val="left"/>
+              <w:rPr>
+                <w:rFonts w:ascii="Arial" w:eastAsia="Times New Roman" w:hAnsi="Arial" w:cs="Arial"/>
+                <w:kern w:val="0"/>
+                <w:sz w:val="20"/>
+                <w:szCs w:val="20"/>
+              </w:rPr>
+            </w:pPr>
+            <w:r>
+              <w:rPr>
+                <w:rFonts w:ascii="Arial" w:eastAsia="Times New Roman" w:hAnsi="Arial" w:cs="Arial"/>
+                <w:kern w:val="0"/>
+                <w:sz w:val="36"/>
+                <w:szCs w:val="36"/>
+              </w:rPr>
+              <w:t>caveat</w:t>
+            </w:r>
+          </w:p>
+        </w:tc>
+      </w:tr>
+      <w:tr>
+        <w:tc>
+          <w:tcPr>
+            <w:tcW w:w="0" w:type="auto"/>
+            <w:noWrap/>
+            <w:tcMar>
+              <w:top w:w="75" w:type="dxa"/>
+              <w:left w:w="0" w:type="dxa"/>
+              <w:bottom w:w="0" w:type="dxa"/>
+              <w:right w:w="0" w:type="dxa"/>
+            </w:tcMar>
+            <w:vAlign w:val="center"/>
+            <w:hideMark/>
+          </w:tcPr>
+          <w:p>
+            <w:pPr>
+              <w:widowControl/>
+              <w:jc w:val="left"/>
+              <w:rPr>
+                <w:rFonts w:ascii="Arial" w:eastAsia="Times New Roman" w:hAnsi="Arial" w:cs="Arial"/>
+                <w:kern w:val="0"/>
+                <w:sz w:val="20"/>
+                <w:szCs w:val="20"/>
+              </w:rPr>
+            </w:pPr>
+            <w:r>
+              <w:rPr>
+                <w:rFonts w:ascii="MS Mincho" w:eastAsia="MS Mincho" w:hAnsi="MS Mincho" w:cs="MS Mincho"/>
+                <w:kern w:val="0"/>
+                <w:sz w:val="21"/>
+                <w:szCs w:val="21"/>
+              </w:rPr>
+              <w:t>英</w:t>
+            </w:r>
+            <w:r>
+              <w:rPr>
+                <w:rFonts w:ascii="Arial" w:eastAsia="Times New Roman" w:hAnsi="Arial" w:cs="Arial"/>
+                <w:kern w:val="0"/>
+              </w:rPr>
+              <w:t>[ˈ</w:t>
+            </w:r>
+            <w:proofErr w:type="spellStart"/>
+            <w:r>
+              <w:rPr>
+                <w:rFonts w:ascii="Arial" w:eastAsia="Times New Roman" w:hAnsi="Arial" w:cs="Arial"/>
+                <w:kern w:val="0"/>
+              </w:rPr>
+              <w:t>kæviæt</w:t>
+            </w:r>
+            <w:proofErr w:type="spellEnd"/>
+            <w:r>
+              <w:rPr>
+                <w:rFonts w:ascii="Arial" w:eastAsia="Times New Roman" w:hAnsi="Arial" w:cs="Arial"/>
+                <w:kern w:val="0"/>
+              </w:rPr>
+              <w:t>]</w:t>
+            </w:r>
+          </w:p>
+        </w:tc>
+        <w:tc>
+          <w:tcPr>
+            <w:tcW w:w="0" w:type="auto"/>
+            <w:gridSpan w:val="2"/>
+            <w:noWrap/>
+            <w:tcMar>
+              <w:top w:w="75" w:type="dxa"/>
+              <w:left w:w="0" w:type="dxa"/>
+              <w:bottom w:w="0" w:type="dxa"/>
+              <w:right w:w="0" w:type="dxa"/>
+            </w:tcMar>
+            <w:vAlign w:val="center"/>
+            <w:hideMark/>
+          </w:tcPr>
+          <w:p>
+            <w:pPr>
+              <w:widowControl/>
+              <w:jc w:val="left"/>
+              <w:rPr>
+                <w:rFonts w:ascii="Arial" w:eastAsia="Times New Roman" w:hAnsi="Arial" w:cs="Arial"/>
+                <w:kern w:val="0"/>
+                <w:sz w:val="20"/>
+                <w:szCs w:val="20"/>
+              </w:rPr>
+            </w:pPr>
+            <w:r>
+              <w:rPr>
+                <w:rFonts w:ascii="MS Mincho" w:eastAsia="MS Mincho" w:hAnsi="MS Mincho" w:cs="MS Mincho"/>
+                <w:kern w:val="0"/>
+                <w:sz w:val="21"/>
+                <w:szCs w:val="21"/>
+              </w:rPr>
+              <w:t>美</w:t>
+            </w:r>
+            <w:r>
+              <w:rPr>
+                <w:rFonts w:ascii="Arial" w:eastAsia="Times New Roman" w:hAnsi="Arial" w:cs="Arial"/>
+                <w:kern w:val="0"/>
+              </w:rPr>
+              <w:t>[ˈ</w:t>
+            </w:r>
+            <w:proofErr w:type="spellStart"/>
+            <w:r>
+              <w:rPr>
+                <w:rFonts w:ascii="Arial" w:eastAsia="Times New Roman" w:hAnsi="Arial" w:cs="Arial"/>
+                <w:kern w:val="0"/>
+              </w:rPr>
+              <w:t>keviˌæt</w:t>
+            </w:r>
+            <w:proofErr w:type="spellEnd"/>
+            <w:r>
+              <w:rPr>
+                <w:rFonts w:ascii="Arial" w:eastAsia="Times New Roman" w:hAnsi="Arial" w:cs="Arial"/>
+                <w:kern w:val="0"/>
+              </w:rPr>
+              <w:t>, ˈ</w:t>
+            </w:r>
+            <w:proofErr w:type="spellStart"/>
+            <w:r>
+              <w:rPr>
+                <w:rFonts w:ascii="Arial" w:eastAsia="Times New Roman" w:hAnsi="Arial" w:cs="Arial"/>
+                <w:kern w:val="0"/>
+              </w:rPr>
+              <w:t>kævi</w:t>
+            </w:r>
+            <w:proofErr w:type="spellEnd"/>
+            <w:r>
+              <w:rPr>
+                <w:rFonts w:ascii="Arial" w:eastAsia="Times New Roman" w:hAnsi="Arial" w:cs="Arial"/>
+                <w:kern w:val="0"/>
+              </w:rPr>
+              <w:t>-, ˈ</w:t>
+            </w:r>
+            <w:proofErr w:type="spellStart"/>
+            <w:r>
+              <w:rPr>
+                <w:rFonts w:ascii="Arial" w:eastAsia="Times New Roman" w:hAnsi="Arial" w:cs="Arial"/>
+                <w:kern w:val="0"/>
+              </w:rPr>
+              <w:t>kɑviˌɑt</w:t>
+            </w:r>
+            <w:proofErr w:type="spellEnd"/>
+            <w:r>
+              <w:rPr>
+                <w:rFonts w:ascii="Arial" w:eastAsia="Times New Roman" w:hAnsi="Arial" w:cs="Arial"/>
+                <w:kern w:val="0"/>
+              </w:rPr>
+              <w:t>]</w:t>
+            </w:r>
+          </w:p>
+        </w:tc>
+      </w:tr>
+      <w:tr>
+        <w:tblPrEx>
+          <w:shd w:val="clear" w:color="auto" w:fill="FFFFFF"/>
+        </w:tblPrEx>
+        <w:trPr>
+          <w:gridAfter w:val="1"/>
+        </w:trPr>
+        <w:tc>
+          <w:tcPr>
+            <w:tcW w:w="0" w:type="auto"/>
+            <w:shd w:val="clear" w:color="auto" w:fill="FFFFFF"/>
+            <w:hideMark/>
+          </w:tcPr>
+          <w:p>
+            <w:pPr>
+              <w:widowControl/>
+              <w:spacing w:after="135"/>
+              <w:jc w:val="left"/>
+              <w:rPr>
+                <w:rFonts w:ascii="Arial" w:eastAsia="Times New Roman" w:hAnsi="Arial" w:cs="Arial"/>
+                <w:color w:val="333333"/>
+                <w:kern w:val="0"/>
+                <w:sz w:val="20"/>
+                <w:szCs w:val="20"/>
+              </w:rPr>
+            </w:pPr>
+            <w:r>
+              <w:rPr>
+                <w:rFonts w:ascii="Arial" w:eastAsia="Times New Roman" w:hAnsi="Arial" w:cs="Arial"/>
+                <w:color w:val="999999"/>
+                <w:kern w:val="0"/>
+                <w:sz w:val="20"/>
+                <w:szCs w:val="20"/>
+              </w:rPr>
+              <w:t>n.</w:t>
+            </w:r>
+          </w:p>
+        </w:tc>
+        <w:tc>
+          <w:tcPr>
+            <w:tcW w:w="0" w:type="auto"/>
+            <w:shd w:val="clear" w:color="auto" w:fill="FFFFFF"/>
+            <w:hideMark/>
+          </w:tcPr>
+          <w:p>
+            <w:pPr>
+              <w:widowControl/>
+              <w:jc w:val="left"/>
+              <w:rPr>
+                <w:rFonts w:ascii="Arial" w:eastAsia="Times New Roman" w:hAnsi="Arial" w:cs="Arial"/>
+                <w:color w:val="333333"/>
+                <w:kern w:val="0"/>
+                <w:sz w:val="20"/>
+                <w:szCs w:val="20"/>
+              </w:rPr>
+            </w:pPr>
+            <w:r>
+              <w:rPr>
+                <w:rFonts w:ascii="MS Mincho" w:eastAsia="MS Mincho" w:hAnsi="MS Mincho" w:cs="MS Mincho"/>
+                <w:color w:val="333333"/>
+                <w:kern w:val="0"/>
+                <w:sz w:val="20"/>
+                <w:szCs w:val="20"/>
+              </w:rPr>
+              <w:t>警告，附加</w:t>
+            </w:r>
+            <w:r>
+              <w:rPr>
+                <w:rFonts w:ascii="SimSun" w:eastAsia="SimSun" w:hAnsi="SimSun" w:cs="SimSun"/>
+                <w:color w:val="333333"/>
+                <w:kern w:val="0"/>
+                <w:sz w:val="20"/>
+                <w:szCs w:val="20"/>
+              </w:rPr>
+              <w:t>说</w:t>
+            </w:r>
+            <w:r>
+              <w:rPr>
+                <w:rFonts w:ascii="MS Mincho" w:eastAsia="MS Mincho" w:hAnsi="MS Mincho" w:cs="MS Mincho"/>
+                <w:color w:val="333333"/>
+                <w:kern w:val="0"/>
+                <w:sz w:val="20"/>
+                <w:szCs w:val="20"/>
+              </w:rPr>
+              <w:t>明</w:t>
+            </w:r>
+            <w:r>
+              <w:rPr>
+                <w:rFonts w:ascii="Arial" w:eastAsia="Times New Roman" w:hAnsi="Arial" w:cs="Arial"/>
+                <w:color w:val="333333"/>
+                <w:kern w:val="0"/>
+                <w:sz w:val="20"/>
+                <w:szCs w:val="20"/>
+              </w:rPr>
+              <w:t>;</w:t>
+            </w:r>
+          </w:p>
+        </w:tc>
+      </w:tr>
+    </w:tbl>
+    <w:p>
+      <w:pPr>
+        <w:widowControl/>
+        <w:jc w:val="left"/>
+        <w:rPr>
+          <w:rFonts w:ascii="Times New Roman" w:eastAsia="Times New Roman" w:hAnsi="Times New Roman" w:cs="Times New Roman"/>
+          <w:kern w:val="0"/>
+        </w:rPr>
+      </w:pPr>
+    </w:p>
+    <w:tbl>
+      <w:tblPr>
+        <w:tblW w:w="0" w:type="auto"/>
+        <w:tblCellMar>
+          <w:left w:w="0" w:type="dxa"/>
+          <w:right w:w="0" w:type="dxa"/>
+        </w:tblCellMar>
+        <w:tblLook w:val="04A0" w:firstRow="1" w:lastRow="0" w:firstColumn="1" w:lastColumn="0" w:noHBand="0" w:noVBand="1"/>
+      </w:tblPr>
+      <w:tblGrid>
+        <w:gridCol w:w="589"/>
+        <w:gridCol w:w="913"/>
+        <w:gridCol w:w="1427"/>
+        <w:gridCol w:w="1507"/>
+      </w:tblGrid>
+      <w:tr>
+        <w:tc>
+          <w:tcPr>
+            <w:tcW w:w="0" w:type="auto"/>
+            <w:gridSpan w:val="2"/>
+            <w:vAlign w:val="center"/>
+            <w:hideMark/>
+          </w:tcPr>
+          <w:p>
+            <w:pPr>
+              <w:widowControl/>
+              <w:jc w:val="left"/>
+              <w:rPr>
+                <w:rFonts w:ascii="Arial" w:eastAsia="Times New Roman" w:hAnsi="Arial" w:cs="Arial"/>
+                <w:kern w:val="0"/>
+                <w:sz w:val="20"/>
+                <w:szCs w:val="20"/>
+              </w:rPr>
+            </w:pPr>
+            <w:r>
+              <w:rPr>
+                <w:rFonts w:ascii="Arial" w:eastAsia="Times New Roman" w:hAnsi="Arial" w:cs="Arial"/>
+                <w:kern w:val="0"/>
+                <w:sz w:val="36"/>
+                <w:szCs w:val="36"/>
+              </w:rPr>
+              <w:t>overhead</w:t>
+            </w:r>
+          </w:p>
+        </w:tc>
+        <w:tc>
+          <w:tcPr>
+            <w:tcW w:w="0" w:type="auto"/>
+            <w:noWrap/>
+            <w:vAlign w:val="center"/>
+            <w:hideMark/>
+          </w:tcPr>
+          <w:p>
+            <w:pPr>
+              <w:widowControl/>
+              <w:jc w:val="left"/>
+              <w:rPr>
+                <w:rFonts w:ascii="Arial" w:eastAsia="Times New Roman" w:hAnsi="Arial" w:cs="Arial"/>
+                <w:kern w:val="0"/>
+                <w:sz w:val="20"/>
+                <w:szCs w:val="20"/>
+              </w:rPr>
+            </w:pPr>
+            <w:r>
+              <w:rPr>
+                <w:rFonts w:ascii="MS Mincho" w:eastAsia="MS Mincho" w:hAnsi="MS Mincho" w:cs="MS Mincho"/>
+                <w:kern w:val="0"/>
+                <w:sz w:val="21"/>
+                <w:szCs w:val="21"/>
+              </w:rPr>
+              <w:t>英</w:t>
+            </w:r>
+            <w:r>
+              <w:rPr>
+                <w:rFonts w:ascii="Arial" w:eastAsia="Times New Roman" w:hAnsi="Arial" w:cs="Arial"/>
+                <w:kern w:val="0"/>
+              </w:rPr>
+              <w:t>[ˌ</w:t>
+            </w:r>
+            <w:proofErr w:type="spellStart"/>
+            <w:r>
+              <w:rPr>
+                <w:rFonts w:ascii="Arial" w:eastAsia="Times New Roman" w:hAnsi="Arial" w:cs="Arial"/>
+                <w:kern w:val="0"/>
+              </w:rPr>
+              <w:t>əʊvəˈhed</w:t>
+            </w:r>
+            <w:proofErr w:type="spellEnd"/>
+            <w:r>
+              <w:rPr>
+                <w:rFonts w:ascii="Arial" w:eastAsia="Times New Roman" w:hAnsi="Arial" w:cs="Arial"/>
+                <w:kern w:val="0"/>
+              </w:rPr>
+              <w:t>]</w:t>
+            </w:r>
+          </w:p>
+        </w:tc>
+        <w:tc>
+          <w:tcPr>
+            <w:tcW w:w="0" w:type="auto"/>
+            <w:noWrap/>
+            <w:vAlign w:val="center"/>
+            <w:hideMark/>
+          </w:tcPr>
+          <w:p>
+            <w:pPr>
+              <w:widowControl/>
+              <w:jc w:val="left"/>
+              <w:rPr>
+                <w:rFonts w:ascii="Arial" w:eastAsia="Times New Roman" w:hAnsi="Arial" w:cs="Arial"/>
+                <w:kern w:val="0"/>
+                <w:sz w:val="20"/>
+                <w:szCs w:val="20"/>
+              </w:rPr>
+            </w:pPr>
+            <w:r>
+              <w:rPr>
+                <w:rFonts w:ascii="MS Mincho" w:eastAsia="MS Mincho" w:hAnsi="MS Mincho" w:cs="MS Mincho"/>
+                <w:kern w:val="0"/>
+                <w:sz w:val="21"/>
+                <w:szCs w:val="21"/>
+              </w:rPr>
+              <w:t>美</w:t>
+            </w:r>
+            <w:r>
+              <w:rPr>
+                <w:rFonts w:ascii="Arial" w:eastAsia="Times New Roman" w:hAnsi="Arial" w:cs="Arial"/>
+                <w:kern w:val="0"/>
+              </w:rPr>
+              <w:t>[ˌ</w:t>
+            </w:r>
+            <w:proofErr w:type="spellStart"/>
+            <w:r>
+              <w:rPr>
+                <w:rFonts w:ascii="Arial" w:eastAsia="Times New Roman" w:hAnsi="Arial" w:cs="Arial"/>
+                <w:kern w:val="0"/>
+              </w:rPr>
+              <w:t>oʊvərˈhed</w:t>
+            </w:r>
+            <w:proofErr w:type="spellEnd"/>
+            <w:r>
+              <w:rPr>
+                <w:rFonts w:ascii="Arial" w:eastAsia="Times New Roman" w:hAnsi="Arial" w:cs="Arial"/>
+                <w:kern w:val="0"/>
+              </w:rPr>
+              <w:t>]</w:t>
+            </w:r>
+          </w:p>
+        </w:tc>
+      </w:tr>
+      <w:tr>
+        <w:tblPrEx>
+          <w:shd w:val="clear" w:color="auto" w:fill="FFFFFF"/>
+        </w:tblPrEx>
+        <w:trPr>
+          <w:gridAfter w:val="2"/>
+        </w:trPr>
+        <w:tc>
+          <w:tcPr>
+            <w:tcW w:w="0" w:type="auto"/>
+            <w:shd w:val="clear" w:color="auto" w:fill="FFFFFF"/>
+            <w:hideMark/>
+          </w:tcPr>
+          <w:p>
+            <w:pPr>
+              <w:widowControl/>
+              <w:spacing w:after="135"/>
+              <w:jc w:val="left"/>
+              <w:rPr>
+                <w:rFonts w:ascii="Arial" w:eastAsia="Times New Roman" w:hAnsi="Arial" w:cs="Arial"/>
+                <w:color w:val="333333"/>
+                <w:kern w:val="0"/>
+                <w:sz w:val="20"/>
+                <w:szCs w:val="20"/>
+              </w:rPr>
+            </w:pPr>
+            <w:r>
+              <w:rPr>
+                <w:rFonts w:ascii="Arial" w:eastAsia="Times New Roman" w:hAnsi="Arial" w:cs="Arial"/>
+                <w:color w:val="999999"/>
+                <w:kern w:val="0"/>
+                <w:sz w:val="20"/>
+                <w:szCs w:val="20"/>
+              </w:rPr>
+              <w:t>adj.</w:t>
+            </w:r>
+          </w:p>
+        </w:tc>
+        <w:tc>
+          <w:tcPr>
+            <w:tcW w:w="0" w:type="auto"/>
+            <w:shd w:val="clear" w:color="auto" w:fill="FFFFFF"/>
+            <w:hideMark/>
+          </w:tcPr>
+          <w:p>
+            <w:pPr>
+              <w:widowControl/>
+              <w:jc w:val="left"/>
+              <w:rPr>
+                <w:rFonts w:ascii="Arial" w:eastAsia="Times New Roman" w:hAnsi="Arial" w:cs="Arial"/>
+                <w:color w:val="333333"/>
+                <w:kern w:val="0"/>
+                <w:sz w:val="20"/>
+                <w:szCs w:val="20"/>
+              </w:rPr>
+            </w:pPr>
+            <w:r>
+              <w:rPr>
+                <w:rFonts w:ascii="SimSun" w:eastAsia="SimSun" w:hAnsi="SimSun" w:cs="SimSun"/>
+                <w:color w:val="333333"/>
+                <w:kern w:val="0"/>
+                <w:sz w:val="20"/>
+                <w:szCs w:val="20"/>
+              </w:rPr>
+              <w:t>头顶上</w:t>
+            </w:r>
+            <w:r>
+              <w:rPr>
+                <w:rFonts w:ascii="MS Mincho" w:eastAsia="MS Mincho" w:hAnsi="MS Mincho" w:cs="MS Mincho"/>
+                <w:color w:val="333333"/>
+                <w:kern w:val="0"/>
+                <w:sz w:val="20"/>
+                <w:szCs w:val="20"/>
+              </w:rPr>
+              <w:t>的</w:t>
+            </w:r>
+          </w:p>
+        </w:tc>
+      </w:tr>
+    </w:tbl>
+    <w:p>
+      <w:pPr>
+        <w:rPr>
+          <w:rFonts w:hint="eastAsia"/>
+        </w:rPr>
+      </w:pPr>
       <w:bookmarkStart w:id="0" w:name="_GoBack"/>
       <w:bookmarkEnd w:id="0"/>
     </w:p>

</xml_diff>